<commit_message>
Added a bit more LateX
Improved Guide
</commit_message>
<xml_diff>
--- a/Report/unswthesis-2.0/LateX Guide.docx
+++ b/Report/unswthesis-2.0/LateX Guide.docx
@@ -10,8 +10,13 @@
         <w:t>Stuff to Know</w:t>
       </w:r>
       <w:r>
-        <w:t xml:space="preserve"> - LateX</w:t>
-      </w:r>
+        <w:t xml:space="preserve"> - </w:t>
+      </w:r>
+      <w:proofErr w:type="spellStart"/>
+      <w:r>
+        <w:t>LateX</w:t>
+      </w:r>
+      <w:proofErr w:type="spellEnd"/>
     </w:p>
     <w:p>
       <w:pPr>
@@ -35,8 +40,13 @@
         </w:numPr>
       </w:pPr>
       <w:r>
-        <w:t>Download MikTex</w:t>
-      </w:r>
+        <w:t xml:space="preserve">Download </w:t>
+      </w:r>
+      <w:proofErr w:type="spellStart"/>
+      <w:r>
+        <w:t>MikTex</w:t>
+      </w:r>
+      <w:proofErr w:type="spellEnd"/>
     </w:p>
     <w:p>
       <w:pPr>
@@ -47,7 +57,15 @@
         </w:numPr>
       </w:pPr>
       <w:r>
-        <w:t>For windows (you should get an exe called TeXWorks)</w:t>
+        <w:t xml:space="preserve">For windows (you should get an exe called </w:t>
+      </w:r>
+      <w:proofErr w:type="spellStart"/>
+      <w:r>
+        <w:t>TeXWorks</w:t>
+      </w:r>
+      <w:proofErr w:type="spellEnd"/>
+      <w:r>
+        <w:t>)</w:t>
       </w:r>
     </w:p>
     <w:p>
@@ -59,7 +77,23 @@
         </w:numPr>
       </w:pPr>
       <w:r>
-        <w:t>Open TeXWorks and open any .tex file</w:t>
+        <w:t xml:space="preserve">Open </w:t>
+      </w:r>
+      <w:proofErr w:type="spellStart"/>
+      <w:r>
+        <w:t>TeXWorks</w:t>
+      </w:r>
+      <w:proofErr w:type="spellEnd"/>
+      <w:r>
+        <w:t xml:space="preserve"> and open any .</w:t>
+      </w:r>
+      <w:proofErr w:type="spellStart"/>
+      <w:r>
+        <w:t>tex</w:t>
+      </w:r>
+      <w:proofErr w:type="spellEnd"/>
+      <w:r>
+        <w:t xml:space="preserve"> file</w:t>
       </w:r>
     </w:p>
     <w:p>
@@ -71,8 +105,13 @@
         </w:numPr>
       </w:pPr>
       <w:r>
-        <w:t>In format toolbar you can change the syntax colouring to LateX</w:t>
-      </w:r>
+        <w:t xml:space="preserve">In format toolbar you can change the syntax colouring to </w:t>
+      </w:r>
+      <w:proofErr w:type="spellStart"/>
+      <w:r>
+        <w:t>LateX</w:t>
+      </w:r>
+      <w:proofErr w:type="spellEnd"/>
     </w:p>
     <w:p>
       <w:r>
@@ -189,9 +228,11 @@
           <w:numId w:val="1"/>
         </w:numPr>
       </w:pPr>
+      <w:proofErr w:type="spellStart"/>
       <w:r>
         <w:t>listoffigures</w:t>
       </w:r>
+      <w:proofErr w:type="spellEnd"/>
     </w:p>
     <w:p>
       <w:pPr>
@@ -201,9 +242,11 @@
           <w:numId w:val="1"/>
         </w:numPr>
       </w:pPr>
+      <w:proofErr w:type="spellStart"/>
       <w:r>
         <w:t>listoftables</w:t>
       </w:r>
+      <w:proofErr w:type="spellEnd"/>
     </w:p>
     <w:p>
       <w:pPr>
@@ -237,9 +280,11 @@
           <w:numId w:val="1"/>
         </w:numPr>
       </w:pPr>
+      <w:proofErr w:type="spellStart"/>
       <w:r>
         <w:t>mywork</w:t>
       </w:r>
+      <w:proofErr w:type="spellEnd"/>
     </w:p>
     <w:p>
       <w:pPr>
@@ -305,7 +350,15 @@
         </w:rPr>
       </w:pPr>
       <w:r>
-        <w:t>\chapter{Background}\label{ch:background} - declares a chapter with heading and label</w:t>
+        <w:t>\chapter{Background}\label{</w:t>
+      </w:r>
+      <w:proofErr w:type="spellStart"/>
+      <w:r>
+        <w:t>ch:background</w:t>
+      </w:r>
+      <w:proofErr w:type="spellEnd"/>
+      <w:r>
+        <w:t>} - declares a chapter with heading and label</w:t>
       </w:r>
     </w:p>
     <w:p>
@@ -393,7 +446,15 @@
         </w:rPr>
       </w:pPr>
       <w:r>
-        <w:t>\includegraphics{dog.jpg}</w:t>
+        <w:t>\</w:t>
+      </w:r>
+      <w:proofErr w:type="spellStart"/>
+      <w:r>
+        <w:t>includegraphics</w:t>
+      </w:r>
+      <w:proofErr w:type="spellEnd"/>
+      <w:r>
+        <w:t>{dog.jpg}</w:t>
       </w:r>
       <w:r>
         <w:t xml:space="preserve"> replace dog.jpg with filename</w:t>
@@ -411,8 +472,106 @@
         </w:rPr>
       </w:pPr>
       <w:r>
-        <w:t>There is an example in sample-thesis.tex (ctrl+f Image Example)</w:t>
-      </w:r>
+        <w:t>There is an example in sample-thesis.tex (</w:t>
+      </w:r>
+      <w:proofErr w:type="spellStart"/>
+      <w:r>
+        <w:t>ctrl+f</w:t>
+      </w:r>
+      <w:proofErr w:type="spellEnd"/>
+      <w:r>
+        <w:t xml:space="preserve"> Image Example)</w:t>
+      </w:r>
+    </w:p>
+    <w:p>
+      <w:pPr>
+        <w:pStyle w:val="ListParagraph"/>
+        <w:numPr>
+          <w:ilvl w:val="0"/>
+          <w:numId w:val="5"/>
+        </w:numPr>
+        <w:rPr>
+          <w:b/>
+        </w:rPr>
+      </w:pPr>
+      <w:r>
+        <w:t>To do dot points</w:t>
+      </w:r>
+    </w:p>
+    <w:p>
+      <w:pPr>
+        <w:pStyle w:val="ListParagraph"/>
+        <w:numPr>
+          <w:ilvl w:val="0"/>
+          <w:numId w:val="6"/>
+        </w:numPr>
+        <w:rPr>
+          <w:b/>
+        </w:rPr>
+      </w:pPr>
+      <w:r>
+        <w:t>\begin{itemize}</w:t>
+      </w:r>
+    </w:p>
+    <w:p>
+      <w:pPr>
+        <w:pStyle w:val="ListParagraph"/>
+        <w:numPr>
+          <w:ilvl w:val="0"/>
+          <w:numId w:val="6"/>
+        </w:numPr>
+      </w:pPr>
+      <w:r>
+        <w:t>\item The first item</w:t>
+      </w:r>
+    </w:p>
+    <w:p>
+      <w:pPr>
+        <w:pStyle w:val="ListParagraph"/>
+        <w:numPr>
+          <w:ilvl w:val="0"/>
+          <w:numId w:val="6"/>
+        </w:numPr>
+      </w:pPr>
+      <w:r>
+        <w:t>\item The second item</w:t>
+      </w:r>
+    </w:p>
+    <w:p>
+      <w:pPr>
+        <w:pStyle w:val="ListParagraph"/>
+        <w:numPr>
+          <w:ilvl w:val="0"/>
+          <w:numId w:val="6"/>
+        </w:numPr>
+      </w:pPr>
+      <w:r>
+        <w:t>\item The third etc \</w:t>
+      </w:r>
+      <w:proofErr w:type="spellStart"/>
+      <w:r>
+        <w:t>ldots</w:t>
+      </w:r>
+      <w:proofErr w:type="spellEnd"/>
+    </w:p>
+    <w:p>
+      <w:pPr>
+        <w:pStyle w:val="ListParagraph"/>
+        <w:numPr>
+          <w:ilvl w:val="0"/>
+          <w:numId w:val="6"/>
+        </w:numPr>
+      </w:pPr>
+      <w:r>
+        <w:t>\end{itemize}</w:t>
+      </w:r>
+    </w:p>
+    <w:p>
+      <w:pPr>
+        <w:rPr>
+          <w:b/>
+        </w:rPr>
+      </w:pPr>
     </w:p>
     <w:sectPr>
       <w:pgSz w:w="11906" w:h="16838"/>
@@ -427,6 +586,119 @@
 <file path=word/numbering.xml><?xml version="1.0" encoding="utf-8"?>
 <w:numbering xmlns:ve="http://schemas.openxmlformats.org/markup-compatibility/2006" xmlns:o="urn:schemas-microsoft-com:office:office" xmlns:r="http://schemas.openxmlformats.org/officeDocument/2006/relationships" xmlns:m="http://schemas.openxmlformats.org/officeDocument/2006/math" xmlns:v="urn:schemas-microsoft-com:vml" xmlns:wp="http://schemas.openxmlformats.org/drawingml/2006/wordprocessingDrawing" xmlns:w10="urn:schemas-microsoft-com:office:word" xmlns:w="http://schemas.openxmlformats.org/wordprocessingml/2006/main" xmlns:wne="http://schemas.microsoft.com/office/word/2006/wordml">
   <w:abstractNum w:abstractNumId="0">
+    <w:nsid w:val="233737D1"/>
+    <w:multiLevelType w:val="hybridMultilevel"/>
+    <w:tmpl w:val="4F20E8CC"/>
+    <w:lvl w:ilvl="0" w:tplc="0C090003">
+      <w:start w:val="1"/>
+      <w:numFmt w:val="bullet"/>
+      <w:lvlText w:val="o"/>
+      <w:lvlJc w:val="left"/>
+      <w:pPr>
+        <w:ind w:left="1440" w:hanging="360"/>
+      </w:pPr>
+      <w:rPr>
+        <w:rFonts w:ascii="Courier New" w:hAnsi="Courier New" w:cs="Courier New" w:hint="default"/>
+      </w:rPr>
+    </w:lvl>
+    <w:lvl w:ilvl="1" w:tplc="0C090003" w:tentative="1">
+      <w:start w:val="1"/>
+      <w:numFmt w:val="bullet"/>
+      <w:lvlText w:val="o"/>
+      <w:lvlJc w:val="left"/>
+      <w:pPr>
+        <w:ind w:left="2160" w:hanging="360"/>
+      </w:pPr>
+      <w:rPr>
+        <w:rFonts w:ascii="Courier New" w:hAnsi="Courier New" w:cs="Courier New" w:hint="default"/>
+      </w:rPr>
+    </w:lvl>
+    <w:lvl w:ilvl="2" w:tplc="0C090005" w:tentative="1">
+      <w:start w:val="1"/>
+      <w:numFmt w:val="bullet"/>
+      <w:lvlText w:val=""/>
+      <w:lvlJc w:val="left"/>
+      <w:pPr>
+        <w:ind w:left="2880" w:hanging="360"/>
+      </w:pPr>
+      <w:rPr>
+        <w:rFonts w:ascii="Wingdings" w:hAnsi="Wingdings" w:hint="default"/>
+      </w:rPr>
+    </w:lvl>
+    <w:lvl w:ilvl="3" w:tplc="0C090001" w:tentative="1">
+      <w:start w:val="1"/>
+      <w:numFmt w:val="bullet"/>
+      <w:lvlText w:val=""/>
+      <w:lvlJc w:val="left"/>
+      <w:pPr>
+        <w:ind w:left="3600" w:hanging="360"/>
+      </w:pPr>
+      <w:rPr>
+        <w:rFonts w:ascii="Symbol" w:hAnsi="Symbol" w:hint="default"/>
+      </w:rPr>
+    </w:lvl>
+    <w:lvl w:ilvl="4" w:tplc="0C090003" w:tentative="1">
+      <w:start w:val="1"/>
+      <w:numFmt w:val="bullet"/>
+      <w:lvlText w:val="o"/>
+      <w:lvlJc w:val="left"/>
+      <w:pPr>
+        <w:ind w:left="4320" w:hanging="360"/>
+      </w:pPr>
+      <w:rPr>
+        <w:rFonts w:ascii="Courier New" w:hAnsi="Courier New" w:cs="Courier New" w:hint="default"/>
+      </w:rPr>
+    </w:lvl>
+    <w:lvl w:ilvl="5" w:tplc="0C090005" w:tentative="1">
+      <w:start w:val="1"/>
+      <w:numFmt w:val="bullet"/>
+      <w:lvlText w:val=""/>
+      <w:lvlJc w:val="left"/>
+      <w:pPr>
+        <w:ind w:left="5040" w:hanging="360"/>
+      </w:pPr>
+      <w:rPr>
+        <w:rFonts w:ascii="Wingdings" w:hAnsi="Wingdings" w:hint="default"/>
+      </w:rPr>
+    </w:lvl>
+    <w:lvl w:ilvl="6" w:tplc="0C090001" w:tentative="1">
+      <w:start w:val="1"/>
+      <w:numFmt w:val="bullet"/>
+      <w:lvlText w:val=""/>
+      <w:lvlJc w:val="left"/>
+      <w:pPr>
+        <w:ind w:left="5760" w:hanging="360"/>
+      </w:pPr>
+      <w:rPr>
+        <w:rFonts w:ascii="Symbol" w:hAnsi="Symbol" w:hint="default"/>
+      </w:rPr>
+    </w:lvl>
+    <w:lvl w:ilvl="7" w:tplc="0C090003" w:tentative="1">
+      <w:start w:val="1"/>
+      <w:numFmt w:val="bullet"/>
+      <w:lvlText w:val="o"/>
+      <w:lvlJc w:val="left"/>
+      <w:pPr>
+        <w:ind w:left="6480" w:hanging="360"/>
+      </w:pPr>
+      <w:rPr>
+        <w:rFonts w:ascii="Courier New" w:hAnsi="Courier New" w:cs="Courier New" w:hint="default"/>
+      </w:rPr>
+    </w:lvl>
+    <w:lvl w:ilvl="8" w:tplc="0C090005" w:tentative="1">
+      <w:start w:val="1"/>
+      <w:numFmt w:val="bullet"/>
+      <w:lvlText w:val=""/>
+      <w:lvlJc w:val="left"/>
+      <w:pPr>
+        <w:ind w:left="7200" w:hanging="360"/>
+      </w:pPr>
+      <w:rPr>
+        <w:rFonts w:ascii="Wingdings" w:hAnsi="Wingdings" w:hint="default"/>
+      </w:rPr>
+    </w:lvl>
+  </w:abstractNum>
+  <w:abstractNum w:abstractNumId="1">
     <w:nsid w:val="2347215D"/>
     <w:multiLevelType w:val="hybridMultilevel"/>
     <w:tmpl w:val="6934460E"/>
@@ -539,7 +811,7 @@
       </w:rPr>
     </w:lvl>
   </w:abstractNum>
-  <w:abstractNum w:abstractNumId="1">
+  <w:abstractNum w:abstractNumId="2">
     <w:nsid w:val="26262F4D"/>
     <w:multiLevelType w:val="hybridMultilevel"/>
     <w:tmpl w:val="CBEC9118"/>
@@ -652,7 +924,7 @@
       </w:rPr>
     </w:lvl>
   </w:abstractNum>
-  <w:abstractNum w:abstractNumId="2">
+  <w:abstractNum w:abstractNumId="3">
     <w:nsid w:val="330166B2"/>
     <w:multiLevelType w:val="hybridMultilevel"/>
     <w:tmpl w:val="F0C8DC56"/>
@@ -765,7 +1037,120 @@
       </w:rPr>
     </w:lvl>
   </w:abstractNum>
-  <w:abstractNum w:abstractNumId="3">
+  <w:abstractNum w:abstractNumId="4">
+    <w:nsid w:val="46754CE7"/>
+    <w:multiLevelType w:val="hybridMultilevel"/>
+    <w:tmpl w:val="22F67E48"/>
+    <w:lvl w:ilvl="0" w:tplc="0C090001">
+      <w:start w:val="1"/>
+      <w:numFmt w:val="bullet"/>
+      <w:lvlText w:val=""/>
+      <w:lvlJc w:val="left"/>
+      <w:pPr>
+        <w:ind w:left="720" w:hanging="360"/>
+      </w:pPr>
+      <w:rPr>
+        <w:rFonts w:ascii="Symbol" w:hAnsi="Symbol" w:hint="default"/>
+      </w:rPr>
+    </w:lvl>
+    <w:lvl w:ilvl="1" w:tplc="0C090003" w:tentative="1">
+      <w:start w:val="1"/>
+      <w:numFmt w:val="bullet"/>
+      <w:lvlText w:val="o"/>
+      <w:lvlJc w:val="left"/>
+      <w:pPr>
+        <w:ind w:left="1440" w:hanging="360"/>
+      </w:pPr>
+      <w:rPr>
+        <w:rFonts w:ascii="Courier New" w:hAnsi="Courier New" w:cs="Courier New" w:hint="default"/>
+      </w:rPr>
+    </w:lvl>
+    <w:lvl w:ilvl="2" w:tplc="0C090005" w:tentative="1">
+      <w:start w:val="1"/>
+      <w:numFmt w:val="bullet"/>
+      <w:lvlText w:val=""/>
+      <w:lvlJc w:val="left"/>
+      <w:pPr>
+        <w:ind w:left="2160" w:hanging="360"/>
+      </w:pPr>
+      <w:rPr>
+        <w:rFonts w:ascii="Wingdings" w:hAnsi="Wingdings" w:hint="default"/>
+      </w:rPr>
+    </w:lvl>
+    <w:lvl w:ilvl="3" w:tplc="0C090001" w:tentative="1">
+      <w:start w:val="1"/>
+      <w:numFmt w:val="bullet"/>
+      <w:lvlText w:val=""/>
+      <w:lvlJc w:val="left"/>
+      <w:pPr>
+        <w:ind w:left="2880" w:hanging="360"/>
+      </w:pPr>
+      <w:rPr>
+        <w:rFonts w:ascii="Symbol" w:hAnsi="Symbol" w:hint="default"/>
+      </w:rPr>
+    </w:lvl>
+    <w:lvl w:ilvl="4" w:tplc="0C090003" w:tentative="1">
+      <w:start w:val="1"/>
+      <w:numFmt w:val="bullet"/>
+      <w:lvlText w:val="o"/>
+      <w:lvlJc w:val="left"/>
+      <w:pPr>
+        <w:ind w:left="3600" w:hanging="360"/>
+      </w:pPr>
+      <w:rPr>
+        <w:rFonts w:ascii="Courier New" w:hAnsi="Courier New" w:cs="Courier New" w:hint="default"/>
+      </w:rPr>
+    </w:lvl>
+    <w:lvl w:ilvl="5" w:tplc="0C090005" w:tentative="1">
+      <w:start w:val="1"/>
+      <w:numFmt w:val="bullet"/>
+      <w:lvlText w:val=""/>
+      <w:lvlJc w:val="left"/>
+      <w:pPr>
+        <w:ind w:left="4320" w:hanging="360"/>
+      </w:pPr>
+      <w:rPr>
+        <w:rFonts w:ascii="Wingdings" w:hAnsi="Wingdings" w:hint="default"/>
+      </w:rPr>
+    </w:lvl>
+    <w:lvl w:ilvl="6" w:tplc="0C090001" w:tentative="1">
+      <w:start w:val="1"/>
+      <w:numFmt w:val="bullet"/>
+      <w:lvlText w:val=""/>
+      <w:lvlJc w:val="left"/>
+      <w:pPr>
+        <w:ind w:left="5040" w:hanging="360"/>
+      </w:pPr>
+      <w:rPr>
+        <w:rFonts w:ascii="Symbol" w:hAnsi="Symbol" w:hint="default"/>
+      </w:rPr>
+    </w:lvl>
+    <w:lvl w:ilvl="7" w:tplc="0C090003" w:tentative="1">
+      <w:start w:val="1"/>
+      <w:numFmt w:val="bullet"/>
+      <w:lvlText w:val="o"/>
+      <w:lvlJc w:val="left"/>
+      <w:pPr>
+        <w:ind w:left="5760" w:hanging="360"/>
+      </w:pPr>
+      <w:rPr>
+        <w:rFonts w:ascii="Courier New" w:hAnsi="Courier New" w:cs="Courier New" w:hint="default"/>
+      </w:rPr>
+    </w:lvl>
+    <w:lvl w:ilvl="8" w:tplc="0C090005" w:tentative="1">
+      <w:start w:val="1"/>
+      <w:numFmt w:val="bullet"/>
+      <w:lvlText w:val=""/>
+      <w:lvlJc w:val="left"/>
+      <w:pPr>
+        <w:ind w:left="6480" w:hanging="360"/>
+      </w:pPr>
+      <w:rPr>
+        <w:rFonts w:ascii="Wingdings" w:hAnsi="Wingdings" w:hint="default"/>
+      </w:rPr>
+    </w:lvl>
+  </w:abstractNum>
+  <w:abstractNum w:abstractNumId="5">
     <w:nsid w:val="6F1C4BE7"/>
     <w:multiLevelType w:val="hybridMultilevel"/>
     <w:tmpl w:val="BE82254E"/>
@@ -879,16 +1264,22 @@
     </w:lvl>
   </w:abstractNum>
   <w:num w:numId="1">
+    <w:abstractNumId w:val="3"/>
+  </w:num>
+  <w:num w:numId="2">
     <w:abstractNumId w:val="2"/>
   </w:num>
-  <w:num w:numId="2">
+  <w:num w:numId="3">
     <w:abstractNumId w:val="1"/>
   </w:num>
-  <w:num w:numId="3">
+  <w:num w:numId="4">
+    <w:abstractNumId w:val="5"/>
+  </w:num>
+  <w:num w:numId="5">
+    <w:abstractNumId w:val="4"/>
+  </w:num>
+  <w:num w:numId="6">
     <w:abstractNumId w:val="0"/>
-  </w:num>
-  <w:num w:numId="4">
-    <w:abstractNumId w:val="3"/>
   </w:num>
 </w:numbering>
 </file>

</xml_diff>